<commit_message>
adding solutions to some of the tasks from mocha exercise
</commit_message>
<xml_diff>
--- a/11. Unit-Testing-with-Mocha-Exercises/12. JS-Advanced-Unit-Testing-with-Mocha-Exercises.docx
+++ b/11. Unit-Testing-with-Mocha-Exercises/12. JS-Advanced-Unit-Testing-with-Mocha-Exercises.docx
@@ -1,10 +1,10 @@
 
 <file path=word/document.xml><?xml version="1.0" encoding="utf-8"?>
-<w:document xmlns:wpc="http://schemas.microsoft.com/office/word/2010/wordprocessingCanvas" xmlns:cx="http://schemas.microsoft.com/office/drawing/2014/chartex" xmlns:cx1="http://schemas.microsoft.com/office/drawing/2015/9/8/chartex" xmlns:cx2="http://schemas.microsoft.com/office/drawing/2015/10/21/chartex" xmlns:cx3="http://schemas.microsoft.com/office/drawing/2016/5/9/chartex" xmlns:cx4="http://schemas.microsoft.com/office/drawing/2016/5/10/chartex" xmlns:cx5="http://schemas.microsoft.com/office/drawing/2016/5/11/chartex" xmlns:mc="http://schemas.openxmlformats.org/markup-compatibility/2006" xmlns:o="urn:schemas-microsoft-com:office:office" xmlns:r="http://schemas.openxmlformats.org/officeDocument/2006/relationships" xmlns:m="http://schemas.openxmlformats.org/officeDocument/2006/math" xmlns:v="urn:schemas-microsoft-com:vml" xmlns:wp14="http://schemas.microsoft.com/office/word/2010/wordprocessingDrawing" xmlns:wp="http://schemas.openxmlformats.org/drawingml/2006/wordprocessingDrawing" xmlns:w10="urn:schemas-microsoft-com:office:word" xmlns:w="http://schemas.openxmlformats.org/wordprocessingml/2006/main" xmlns:w14="http://schemas.microsoft.com/office/word/2010/wordml" xmlns:w15="http://schemas.microsoft.com/office/word/2012/wordml" xmlns:w16se="http://schemas.microsoft.com/office/word/2015/wordml/symex" xmlns:wpg="http://schemas.microsoft.com/office/word/2010/wordprocessingGroup" xmlns:wpi="http://schemas.microsoft.com/office/word/2010/wordprocessingInk" xmlns:wne="http://schemas.microsoft.com/office/word/2006/wordml" xmlns:wps="http://schemas.microsoft.com/office/word/2010/wordprocessingShape" mc:Ignorable="w14 w15 w16se wp14">
+<w:document xmlns:wpc="http://schemas.microsoft.com/office/word/2010/wordprocessingCanvas" xmlns:cx="http://schemas.microsoft.com/office/drawing/2014/chartex" xmlns:cx1="http://schemas.microsoft.com/office/drawing/2015/9/8/chartex" xmlns:cx2="http://schemas.microsoft.com/office/drawing/2015/10/21/chartex" xmlns:cx3="http://schemas.microsoft.com/office/drawing/2016/5/9/chartex" xmlns:cx4="http://schemas.microsoft.com/office/drawing/2016/5/10/chartex" xmlns:cx5="http://schemas.microsoft.com/office/drawing/2016/5/11/chartex" xmlns:cx6="http://schemas.microsoft.com/office/drawing/2016/5/12/chartex" xmlns:cx7="http://schemas.microsoft.com/office/drawing/2016/5/13/chartex" xmlns:cx8="http://schemas.microsoft.com/office/drawing/2016/5/14/chartex" xmlns:mc="http://schemas.openxmlformats.org/markup-compatibility/2006" xmlns:aink="http://schemas.microsoft.com/office/drawing/2016/ink" xmlns:am3d="http://schemas.microsoft.com/office/drawing/2017/model3d" xmlns:o="urn:schemas-microsoft-com:office:office" xmlns:r="http://schemas.openxmlformats.org/officeDocument/2006/relationships" xmlns:m="http://schemas.openxmlformats.org/officeDocument/2006/math" xmlns:v="urn:schemas-microsoft-com:vml" xmlns:wp14="http://schemas.microsoft.com/office/word/2010/wordprocessingDrawing" xmlns:wp="http://schemas.openxmlformats.org/drawingml/2006/wordprocessingDrawing" xmlns:w10="urn:schemas-microsoft-com:office:word" xmlns:w="http://schemas.openxmlformats.org/wordprocessingml/2006/main" xmlns:w14="http://schemas.microsoft.com/office/word/2010/wordml" xmlns:w15="http://schemas.microsoft.com/office/word/2012/wordml" xmlns:w16cid="http://schemas.microsoft.com/office/word/2016/wordml/cid" xmlns:w16se="http://schemas.microsoft.com/office/word/2015/wordml/symex" xmlns:wpg="http://schemas.microsoft.com/office/word/2010/wordprocessingGroup" xmlns:wpi="http://schemas.microsoft.com/office/word/2010/wordprocessingInk" xmlns:wne="http://schemas.microsoft.com/office/word/2006/wordml" xmlns:wps="http://schemas.microsoft.com/office/word/2010/wordprocessingShape" mc:Ignorable="w14 w15 w16se w16cid wp14">
   <w:body>
     <w:p>
       <w:pPr>
-        <w:pStyle w:val="Heading1"/>
+        <w:pStyle w:val="1"/>
       </w:pPr>
       <w:r>
         <w:t xml:space="preserve">Exercises: </w:t>
@@ -29,7 +29,7 @@
       <w:hyperlink r:id="rId8" w:history="1">
         <w:r>
           <w:rPr>
-            <w:rStyle w:val="Hyperlink"/>
+            <w:rStyle w:val="a9"/>
           </w:rPr>
           <w:t>“JavaScript Advanced” course @ SoftUni</w:t>
         </w:r>
@@ -55,7 +55,7 @@
       <w:hyperlink r:id="rId9" w:history="1">
         <w:r>
           <w:rPr>
-            <w:rStyle w:val="Hyperlink"/>
+            <w:rStyle w:val="a9"/>
           </w:rPr>
           <w:t>https://judge.softuni.bg/Contests/335/</w:t>
         </w:r>
@@ -66,7 +66,7 @@
     </w:p>
     <w:p>
       <w:pPr>
-        <w:pStyle w:val="Heading1"/>
+        <w:pStyle w:val="1"/>
       </w:pPr>
       <w:r>
         <w:t>Error Handling</w:t>
@@ -74,10 +74,24 @@
     </w:p>
     <w:p>
       <w:pPr>
-        <w:pStyle w:val="Heading2"/>
+        <w:pStyle w:val="2"/>
         <w:ind w:left="360" w:hanging="360"/>
         <w:rPr>
           <w:noProof/>
+        </w:rPr>
+      </w:pPr>
+      <w:r>
+        <w:rPr>
+          <w:noProof/>
+        </w:rPr>
+        <w:t>Request Validator</w:t>
+      </w:r>
+    </w:p>
+    <w:p>
+      <w:pPr>
+        <w:rPr>
+          <w:noProof/>
+          <w:highlight w:val="yellow"/>
         </w:rPr>
       </w:pPr>
       <w:bookmarkStart w:id="0" w:name="_GoBack"/>
@@ -85,98 +99,98 @@
       <w:r>
         <w:rPr>
           <w:noProof/>
-        </w:rPr>
-        <w:t>Request Validator</w:t>
+          <w:highlight w:val="yellow"/>
+        </w:rPr>
+        <w:t xml:space="preserve">Write a JS function that validates an HTTP request object. The object has the properties </w:t>
+      </w:r>
+      <w:r>
+        <w:rPr>
+          <w:rStyle w:val="CodeChar"/>
+          <w:highlight w:val="yellow"/>
+        </w:rPr>
+        <w:t>method</w:t>
+      </w:r>
+      <w:r>
+        <w:rPr>
+          <w:noProof/>
+          <w:highlight w:val="yellow"/>
+        </w:rPr>
+        <w:t xml:space="preserve">, </w:t>
+      </w:r>
+      <w:r>
+        <w:rPr>
+          <w:rStyle w:val="CodeChar"/>
+          <w:highlight w:val="yellow"/>
+        </w:rPr>
+        <w:t>uri</w:t>
+      </w:r>
+      <w:r>
+        <w:rPr>
+          <w:noProof/>
+          <w:highlight w:val="yellow"/>
+        </w:rPr>
+        <w:t xml:space="preserve">, </w:t>
+      </w:r>
+      <w:r>
+        <w:rPr>
+          <w:rStyle w:val="CodeChar"/>
+          <w:highlight w:val="yellow"/>
+        </w:rPr>
+        <w:t>version</w:t>
+      </w:r>
+      <w:r>
+        <w:rPr>
+          <w:noProof/>
+          <w:highlight w:val="yellow"/>
+        </w:rPr>
+        <w:t xml:space="preserve"> and </w:t>
+      </w:r>
+      <w:r>
+        <w:rPr>
+          <w:rStyle w:val="CodeChar"/>
+          <w:highlight w:val="yellow"/>
+        </w:rPr>
+        <w:t>message</w:t>
+      </w:r>
+      <w:r>
+        <w:rPr>
+          <w:noProof/>
+          <w:highlight w:val="yellow"/>
+        </w:rPr>
+        <w:t>. Your function must receive the object as a parameter and verify that each property meets the following requirements:</w:t>
       </w:r>
     </w:p>
     <w:p>
       <w:pPr>
-        <w:rPr>
-          <w:noProof/>
-        </w:rPr>
-      </w:pPr>
-      <w:r>
-        <w:rPr>
-          <w:noProof/>
-        </w:rPr>
-        <w:t xml:space="preserve">Write a JS function that validates an HTTP request object. The object has the properties </w:t>
-      </w:r>
-      <w:r>
-        <w:rPr>
-          <w:rStyle w:val="CodeChar"/>
-        </w:rPr>
-        <w:t>method</w:t>
-      </w:r>
-      <w:r>
-        <w:rPr>
-          <w:noProof/>
-        </w:rPr>
-        <w:t xml:space="preserve">, </w:t>
-      </w:r>
-      <w:r>
-        <w:rPr>
-          <w:rStyle w:val="CodeChar"/>
-        </w:rPr>
-        <w:t>uri</w:t>
-      </w:r>
-      <w:r>
-        <w:rPr>
-          <w:noProof/>
-        </w:rPr>
-        <w:t xml:space="preserve">, </w:t>
-      </w:r>
-      <w:r>
-        <w:rPr>
-          <w:rStyle w:val="CodeChar"/>
-        </w:rPr>
-        <w:t>version</w:t>
-      </w:r>
-      <w:r>
-        <w:rPr>
-          <w:noProof/>
-        </w:rPr>
-        <w:t xml:space="preserve"> and </w:t>
-      </w:r>
-      <w:r>
-        <w:rPr>
-          <w:rStyle w:val="CodeChar"/>
-        </w:rPr>
-        <w:t>message</w:t>
-      </w:r>
-      <w:r>
-        <w:rPr>
-          <w:noProof/>
-        </w:rPr>
-        <w:t>. Your function must receive the object as a parameter and verify that each property meets the following requirements:</w:t>
-      </w:r>
-    </w:p>
-    <w:p>
-      <w:pPr>
-        <w:pStyle w:val="ListParagraph"/>
+        <w:pStyle w:val="ac"/>
         <w:numPr>
           <w:ilvl w:val="0"/>
           <w:numId w:val="40"/>
         </w:numPr>
         <w:rPr>
           <w:noProof/>
+          <w:highlight w:val="yellow"/>
         </w:rPr>
       </w:pPr>
       <w:r>
         <w:rPr>
           <w:rStyle w:val="CodeChar"/>
+          <w:highlight w:val="yellow"/>
         </w:rPr>
         <w:t>method</w:t>
       </w:r>
       <w:r>
         <w:rPr>
           <w:noProof/>
+          <w:highlight w:val="yellow"/>
         </w:rPr>
         <w:t xml:space="preserve"> – can be </w:t>
       </w:r>
       <w:r>
         <w:rPr>
-          <w:rStyle w:val="Strong"/>
-          <w:noProof/>
+          <w:rStyle w:val="ab"/>
+          <w:noProof/>
+          <w:highlight w:val="yellow"/>
           <w:shd w:val="clear" w:color="auto" w:fill="D9D9D9" w:themeFill="background1" w:themeFillShade="D9"/>
         </w:rPr>
         <w:t>GET</w:t>
@@ -184,13 +198,15 @@
       <w:r>
         <w:rPr>
           <w:noProof/>
+          <w:highlight w:val="yellow"/>
         </w:rPr>
         <w:t xml:space="preserve">, </w:t>
       </w:r>
       <w:r>
         <w:rPr>
-          <w:rStyle w:val="Strong"/>
-          <w:noProof/>
+          <w:rStyle w:val="ab"/>
+          <w:noProof/>
+          <w:highlight w:val="yellow"/>
           <w:shd w:val="clear" w:color="auto" w:fill="D9D9D9" w:themeFill="background1" w:themeFillShade="D9"/>
         </w:rPr>
         <w:t>POST</w:t>
@@ -198,13 +214,15 @@
       <w:r>
         <w:rPr>
           <w:noProof/>
+          <w:highlight w:val="yellow"/>
         </w:rPr>
         <w:t xml:space="preserve">, </w:t>
       </w:r>
       <w:r>
         <w:rPr>
-          <w:rStyle w:val="Strong"/>
-          <w:noProof/>
+          <w:rStyle w:val="ab"/>
+          <w:noProof/>
+          <w:highlight w:val="yellow"/>
           <w:shd w:val="clear" w:color="auto" w:fill="D9D9D9" w:themeFill="background1" w:themeFillShade="D9"/>
         </w:rPr>
         <w:t>DELETE</w:t>
@@ -212,13 +230,15 @@
       <w:r>
         <w:rPr>
           <w:noProof/>
+          <w:highlight w:val="yellow"/>
         </w:rPr>
         <w:t xml:space="preserve"> or </w:t>
       </w:r>
       <w:r>
         <w:rPr>
-          <w:rStyle w:val="Strong"/>
-          <w:noProof/>
+          <w:rStyle w:val="ab"/>
+          <w:noProof/>
+          <w:highlight w:val="yellow"/>
           <w:shd w:val="clear" w:color="auto" w:fill="D9D9D9" w:themeFill="background1" w:themeFillShade="D9"/>
         </w:rPr>
         <w:t>CONNECT</w:t>
@@ -226,7 +246,7 @@
     </w:p>
     <w:p>
       <w:pPr>
-        <w:pStyle w:val="ListParagraph"/>
+        <w:pStyle w:val="ac"/>
         <w:numPr>
           <w:ilvl w:val="0"/>
           <w:numId w:val="40"/>
@@ -262,7 +282,7 @@
       </w:r>
       <w:r>
         <w:rPr>
-          <w:rStyle w:val="Strong"/>
+          <w:rStyle w:val="ab"/>
           <w:noProof/>
         </w:rPr>
         <w:t>cannot</w:t>
@@ -276,7 +296,7 @@
     </w:p>
     <w:p>
       <w:pPr>
-        <w:pStyle w:val="ListParagraph"/>
+        <w:pStyle w:val="ac"/>
         <w:numPr>
           <w:ilvl w:val="0"/>
           <w:numId w:val="40"/>
@@ -299,7 +319,7 @@
       </w:r>
       <w:r>
         <w:rPr>
-          <w:rStyle w:val="Strong"/>
+          <w:rStyle w:val="ab"/>
           <w:noProof/>
           <w:shd w:val="clear" w:color="auto" w:fill="D9D9D9" w:themeFill="background1" w:themeFillShade="D9"/>
         </w:rPr>
@@ -313,7 +333,7 @@
       </w:r>
       <w:r>
         <w:rPr>
-          <w:rStyle w:val="Strong"/>
+          <w:rStyle w:val="ab"/>
           <w:noProof/>
           <w:shd w:val="clear" w:color="auto" w:fill="D9D9D9" w:themeFill="background1" w:themeFillShade="D9"/>
         </w:rPr>
@@ -327,7 +347,7 @@
       </w:r>
       <w:r>
         <w:rPr>
-          <w:rStyle w:val="Strong"/>
+          <w:rStyle w:val="ab"/>
           <w:noProof/>
           <w:shd w:val="clear" w:color="auto" w:fill="D9D9D9" w:themeFill="background1" w:themeFillShade="D9"/>
         </w:rPr>
@@ -341,7 +361,7 @@
       </w:r>
       <w:r>
         <w:rPr>
-          <w:rStyle w:val="Strong"/>
+          <w:rStyle w:val="ab"/>
           <w:noProof/>
           <w:shd w:val="clear" w:color="auto" w:fill="D9D9D9" w:themeFill="background1" w:themeFillShade="D9"/>
         </w:rPr>
@@ -356,7 +376,7 @@
     </w:p>
     <w:p>
       <w:pPr>
-        <w:pStyle w:val="ListParagraph"/>
+        <w:pStyle w:val="ac"/>
         <w:numPr>
           <w:ilvl w:val="0"/>
           <w:numId w:val="40"/>
@@ -379,7 +399,7 @@
       </w:r>
       <w:r>
         <w:rPr>
-          <w:rStyle w:val="Strong"/>
+          <w:rStyle w:val="ab"/>
           <w:noProof/>
         </w:rPr>
         <w:t>any number</w:t>
@@ -477,7 +497,7 @@
       </w:r>
       <w:r>
         <w:rPr>
-          <w:rStyle w:val="Strong"/>
+          <w:rStyle w:val="ab"/>
           <w:noProof/>
         </w:rPr>
         <w:t>Error</w:t>
@@ -490,7 +510,7 @@
       </w:r>
       <w:r>
         <w:rPr>
-          <w:rStyle w:val="Strong"/>
+          <w:rStyle w:val="ab"/>
           <w:noProof/>
         </w:rPr>
         <w:t>Invalid request header: Invalid {Method/URI/Version/Message}</w:t>
@@ -503,7 +523,7 @@
       </w:r>
       <w:r>
         <w:rPr>
-          <w:rStyle w:val="Strong"/>
+          <w:rStyle w:val="ab"/>
           <w:noProof/>
         </w:rPr>
         <w:t>properties may be missing</w:t>
@@ -517,7 +537,7 @@
     </w:p>
     <w:p>
       <w:pPr>
-        <w:pStyle w:val="Heading3"/>
+        <w:pStyle w:val="3"/>
         <w:rPr>
           <w:noProof/>
         </w:rPr>
@@ -543,7 +563,7 @@
       </w:r>
       <w:r>
         <w:rPr>
-          <w:rStyle w:val="Strong"/>
+          <w:rStyle w:val="ab"/>
           <w:noProof/>
         </w:rPr>
         <w:t>return</w:t>
@@ -556,7 +576,7 @@
       </w:r>
       <w:r>
         <w:rPr>
-          <w:rStyle w:val="Strong"/>
+          <w:rStyle w:val="ab"/>
           <w:noProof/>
         </w:rPr>
         <w:t>Error</w:t>
@@ -570,7 +590,7 @@
     </w:p>
     <w:p>
       <w:pPr>
-        <w:pStyle w:val="Heading3"/>
+        <w:pStyle w:val="3"/>
         <w:rPr>
           <w:noProof/>
         </w:rPr>
@@ -584,7 +604,7 @@
     </w:p>
     <w:tbl>
       <w:tblPr>
-        <w:tblStyle w:val="TableGrid"/>
+        <w:tblStyle w:val="af"/>
         <w:tblW w:w="10204" w:type="dxa"/>
         <w:tblInd w:w="23" w:type="dxa"/>
         <w:tblLayout w:type="fixed"/>
@@ -860,7 +880,7 @@
     </w:p>
     <w:tbl>
       <w:tblPr>
-        <w:tblStyle w:val="TableGrid"/>
+        <w:tblStyle w:val="af"/>
         <w:tblW w:w="10204" w:type="dxa"/>
         <w:tblInd w:w="23" w:type="dxa"/>
         <w:tblLayout w:type="fixed"/>
@@ -976,7 +996,7 @@
     </w:tbl>
     <w:p>
       <w:pPr>
-        <w:pStyle w:val="Heading3"/>
+        <w:pStyle w:val="3"/>
         <w:rPr>
           <w:noProof/>
         </w:rPr>
@@ -1002,7 +1022,7 @@
       </w:r>
       <w:r>
         <w:rPr>
-          <w:rStyle w:val="Strong"/>
+          <w:rStyle w:val="ab"/>
           <w:noProof/>
         </w:rPr>
         <w:t>RegExp</w:t>
@@ -1016,7 +1036,7 @@
     </w:p>
     <w:tbl>
       <w:tblPr>
-        <w:tblStyle w:val="TableGrid"/>
+        <w:tblStyle w:val="af"/>
         <w:tblW w:w="10204" w:type="dxa"/>
         <w:tblInd w:w="23" w:type="dxa"/>
         <w:tblLayout w:type="fixed"/>
@@ -1199,7 +1219,7 @@
     </w:tbl>
     <w:p>
       <w:pPr>
-        <w:pStyle w:val="ListParagraph"/>
+        <w:pStyle w:val="ac"/>
         <w:numPr>
           <w:ilvl w:val="0"/>
           <w:numId w:val="41"/>
@@ -1216,7 +1236,7 @@
       </w:r>
       <w:r>
         <w:rPr>
-          <w:rStyle w:val="Strong"/>
+          <w:rStyle w:val="ab"/>
           <w:noProof/>
         </w:rPr>
         <w:t>cannot</w:t>
@@ -1230,7 +1250,7 @@
     </w:p>
     <w:tbl>
       <w:tblPr>
-        <w:tblStyle w:val="TableGrid"/>
+        <w:tblStyle w:val="af"/>
         <w:tblW w:w="10204" w:type="dxa"/>
         <w:tblInd w:w="23" w:type="dxa"/>
         <w:tblLayout w:type="fixed"/>
@@ -1397,7 +1417,7 @@
     </w:tbl>
     <w:p>
       <w:pPr>
-        <w:pStyle w:val="ListParagraph"/>
+        <w:pStyle w:val="ac"/>
         <w:numPr>
           <w:ilvl w:val="0"/>
           <w:numId w:val="41"/>
@@ -1414,7 +1434,7 @@
       </w:r>
       <w:r>
         <w:rPr>
-          <w:rStyle w:val="Strong"/>
+          <w:rStyle w:val="ab"/>
           <w:noProof/>
         </w:rPr>
         <w:t>may</w:t>
@@ -1441,7 +1461,7 @@
     </w:p>
     <w:p>
       <w:pPr>
-        <w:pStyle w:val="Heading1"/>
+        <w:pStyle w:val="1"/>
       </w:pPr>
       <w:r>
         <w:lastRenderedPageBreak/>
@@ -1531,7 +1551,7 @@
     </w:p>
     <w:p>
       <w:pPr>
-        <w:pStyle w:val="Heading3"/>
+        <w:pStyle w:val="3"/>
       </w:pPr>
       <w:r>
         <w:t>Example Submission</w:t>
@@ -1649,7 +1669,7 @@
     </w:p>
     <w:p>
       <w:pPr>
-        <w:pStyle w:val="Heading2"/>
+        <w:pStyle w:val="2"/>
       </w:pPr>
       <w:r>
         <w:t>Even or Odd</w:t>
@@ -1737,7 +1757,7 @@
     </w:p>
     <w:p>
       <w:pPr>
-        <w:pStyle w:val="ListParagraph"/>
+        <w:pStyle w:val="ac"/>
         <w:numPr>
           <w:ilvl w:val="0"/>
           <w:numId w:val="34"/>
@@ -1800,7 +1820,7 @@
     </w:p>
     <w:p>
       <w:pPr>
-        <w:pStyle w:val="ListParagraph"/>
+        <w:pStyle w:val="ac"/>
         <w:numPr>
           <w:ilvl w:val="1"/>
           <w:numId w:val="34"/>
@@ -1830,7 +1850,7 @@
     </w:p>
     <w:p>
       <w:pPr>
-        <w:pStyle w:val="ListParagraph"/>
+        <w:pStyle w:val="ac"/>
         <w:numPr>
           <w:ilvl w:val="1"/>
           <w:numId w:val="34"/>
@@ -1869,7 +1889,7 @@
     </w:p>
     <w:p>
       <w:pPr>
-        <w:pStyle w:val="Heading3"/>
+        <w:pStyle w:val="3"/>
       </w:pPr>
       <w:r>
         <w:lastRenderedPageBreak/>
@@ -1878,7 +1898,15 @@
     </w:p>
     <w:p>
       <w:r>
-        <w:t xml:space="preserve">To ease you in the process, you are provided with an implementation which meets all of the specification requirements for the </w:t>
+        <w:t xml:space="preserve">To ease you in the process, you are provided with an implementation which meets </w:t>
+      </w:r>
+      <w:proofErr w:type="gramStart"/>
+      <w:r>
+        <w:t>all of</w:t>
+      </w:r>
+      <w:proofErr w:type="gramEnd"/>
+      <w:r>
+        <w:t xml:space="preserve"> the specification requirements for the </w:t>
       </w:r>
       <w:r>
         <w:rPr>
@@ -1901,7 +1929,7 @@
     </w:p>
     <w:tbl>
       <w:tblPr>
-        <w:tblStyle w:val="TableGrid"/>
+        <w:tblStyle w:val="af"/>
         <w:tblW w:w="9965" w:type="dxa"/>
         <w:tblInd w:w="23" w:type="dxa"/>
         <w:tblLayout w:type="fixed"/>
@@ -2316,12 +2344,20 @@
         <w:t>"</w:t>
       </w:r>
       <w:r>
-        <w:t xml:space="preserve"> which contains the above mentioned logic, all test cases you write should reference this function. You can check the example at the beginning of this document to grasp the syntax.</w:t>
+        <w:t xml:space="preserve"> which contains the </w:t>
+      </w:r>
+      <w:proofErr w:type="gramStart"/>
+      <w:r>
+        <w:t>above mentioned</w:t>
+      </w:r>
+      <w:proofErr w:type="gramEnd"/>
+      <w:r>
+        <w:t xml:space="preserve"> logic, all test cases you write should reference this function. You can check the example at the beginning of this document to grasp the syntax.</w:t>
       </w:r>
     </w:p>
     <w:p>
       <w:pPr>
-        <w:pStyle w:val="Heading3"/>
+        <w:pStyle w:val="3"/>
       </w:pPr>
       <w:r>
         <w:t>Hints</w:t>
@@ -2337,7 +2373,7 @@
     </w:p>
     <w:p>
       <w:pPr>
-        <w:pStyle w:val="ListParagraph"/>
+        <w:pStyle w:val="ac"/>
         <w:numPr>
           <w:ilvl w:val="0"/>
           <w:numId w:val="34"/>
@@ -2358,7 +2394,7 @@
     </w:p>
     <w:p>
       <w:pPr>
-        <w:pStyle w:val="ListParagraph"/>
+        <w:pStyle w:val="ac"/>
         <w:numPr>
           <w:ilvl w:val="0"/>
           <w:numId w:val="34"/>
@@ -2379,7 +2415,7 @@
     </w:p>
     <w:p>
       <w:pPr>
-        <w:pStyle w:val="ListParagraph"/>
+        <w:pStyle w:val="ac"/>
         <w:numPr>
           <w:ilvl w:val="0"/>
           <w:numId w:val="34"/>
@@ -2610,8 +2646,13 @@
       </w:r>
     </w:p>
     <w:p>
-      <w:r>
-        <w:t>Finally we can make an extra test passing multiple different strings in a row to ensure the function is consistent:</w:t>
+      <w:proofErr w:type="gramStart"/>
+      <w:r>
+        <w:t>Finally</w:t>
+      </w:r>
+      <w:proofErr w:type="gramEnd"/>
+      <w:r>
+        <w:t xml:space="preserve"> we can make an extra test passing multiple different strings in a row to ensure the function is consistent:</w:t>
       </w:r>
     </w:p>
     <w:p>
@@ -2679,7 +2720,7 @@
     </w:p>
     <w:p>
       <w:pPr>
-        <w:pStyle w:val="Heading2"/>
+        <w:pStyle w:val="2"/>
       </w:pPr>
       <w:r>
         <w:t>Char Lookup</w:t>
@@ -2776,7 +2817,7 @@
     </w:p>
     <w:p>
       <w:pPr>
-        <w:pStyle w:val="ListParagraph"/>
+        <w:pStyle w:val="ac"/>
         <w:numPr>
           <w:ilvl w:val="0"/>
           <w:numId w:val="28"/>
@@ -2852,7 +2893,7 @@
     </w:p>
     <w:p>
       <w:pPr>
-        <w:pStyle w:val="ListParagraph"/>
+        <w:pStyle w:val="ac"/>
         <w:numPr>
           <w:ilvl w:val="1"/>
           <w:numId w:val="28"/>
@@ -2907,7 +2948,7 @@
     </w:p>
     <w:p>
       <w:pPr>
-        <w:pStyle w:val="ListParagraph"/>
+        <w:pStyle w:val="ac"/>
         <w:numPr>
           <w:ilvl w:val="1"/>
           <w:numId w:val="28"/>
@@ -2998,7 +3039,7 @@
     </w:p>
     <w:p>
       <w:pPr>
-        <w:pStyle w:val="ListParagraph"/>
+        <w:pStyle w:val="ac"/>
         <w:numPr>
           <w:ilvl w:val="1"/>
           <w:numId w:val="28"/>
@@ -3049,7 +3090,7 @@
     </w:p>
     <w:p>
       <w:pPr>
-        <w:pStyle w:val="Heading3"/>
+        <w:pStyle w:val="3"/>
       </w:pPr>
       <w:r>
         <w:t>JS Code</w:t>
@@ -3057,7 +3098,15 @@
     </w:p>
     <w:p>
       <w:r>
-        <w:t>To ease you in the process, you are provided with an implementation which meets all of the specification requirements</w:t>
+        <w:t xml:space="preserve">To ease you in the process, you are provided with an implementation which meets </w:t>
+      </w:r>
+      <w:proofErr w:type="gramStart"/>
+      <w:r>
+        <w:t>all of</w:t>
+      </w:r>
+      <w:proofErr w:type="gramEnd"/>
+      <w:r>
+        <w:t xml:space="preserve"> the specification requirements</w:t>
       </w:r>
       <w:r>
         <w:t xml:space="preserve"> for the </w:t>
@@ -3077,7 +3126,7 @@
     </w:p>
     <w:tbl>
       <w:tblPr>
-        <w:tblStyle w:val="TableGrid"/>
+        <w:tblStyle w:val="af"/>
         <w:tblW w:w="9965" w:type="dxa"/>
         <w:tblInd w:w="23" w:type="dxa"/>
         <w:tblLayout w:type="fixed"/>
@@ -3492,7 +3541,15 @@
         <w:t>"</w:t>
       </w:r>
       <w:r>
-        <w:t xml:space="preserve"> which contains the above mentioned logic, all test cases you write should reference this function. </w:t>
+        <w:t xml:space="preserve"> which contains the </w:t>
+      </w:r>
+      <w:proofErr w:type="gramStart"/>
+      <w:r>
+        <w:t>above mentioned</w:t>
+      </w:r>
+      <w:proofErr w:type="gramEnd"/>
+      <w:r>
+        <w:t xml:space="preserve"> logic, all test cases you write should reference this function. </w:t>
       </w:r>
       <w:r>
         <w:t>Submit in the judge your code containing Mocha tests testing the above functionality.</w:t>
@@ -3500,7 +3557,7 @@
     </w:p>
     <w:p>
       <w:pPr>
-        <w:pStyle w:val="Heading3"/>
+        <w:pStyle w:val="3"/>
       </w:pPr>
       <w:r>
         <w:lastRenderedPageBreak/>
@@ -4487,7 +4544,7 @@
     </w:p>
     <w:p>
       <w:pPr>
-        <w:pStyle w:val="Heading2"/>
+        <w:pStyle w:val="2"/>
       </w:pPr>
       <w:r>
         <w:t>Math Enforcer</w:t>
@@ -4534,7 +4591,7 @@
     </w:p>
     <w:p>
       <w:pPr>
-        <w:pStyle w:val="ListParagraph"/>
+        <w:pStyle w:val="ac"/>
         <w:numPr>
           <w:ilvl w:val="0"/>
           <w:numId w:val="20"/>
@@ -4600,7 +4657,7 @@
     </w:p>
     <w:p>
       <w:pPr>
-        <w:pStyle w:val="ListParagraph"/>
+        <w:pStyle w:val="ac"/>
         <w:numPr>
           <w:ilvl w:val="1"/>
           <w:numId w:val="20"/>
@@ -4637,7 +4694,7 @@
     </w:p>
     <w:p>
       <w:pPr>
-        <w:pStyle w:val="ListParagraph"/>
+        <w:pStyle w:val="ac"/>
         <w:numPr>
           <w:ilvl w:val="1"/>
           <w:numId w:val="20"/>
@@ -4674,7 +4731,7 @@
     </w:p>
     <w:p>
       <w:pPr>
-        <w:pStyle w:val="ListParagraph"/>
+        <w:pStyle w:val="ac"/>
         <w:numPr>
           <w:ilvl w:val="0"/>
           <w:numId w:val="20"/>
@@ -4734,7 +4791,7 @@
     </w:p>
     <w:p>
       <w:pPr>
-        <w:pStyle w:val="ListParagraph"/>
+        <w:pStyle w:val="ac"/>
         <w:numPr>
           <w:ilvl w:val="1"/>
           <w:numId w:val="20"/>
@@ -4777,7 +4834,7 @@
     </w:p>
     <w:p>
       <w:pPr>
-        <w:pStyle w:val="ListParagraph"/>
+        <w:pStyle w:val="ac"/>
         <w:numPr>
           <w:ilvl w:val="1"/>
           <w:numId w:val="20"/>
@@ -4814,7 +4871,7 @@
     </w:p>
     <w:p>
       <w:pPr>
-        <w:pStyle w:val="ListParagraph"/>
+        <w:pStyle w:val="ac"/>
         <w:numPr>
           <w:ilvl w:val="0"/>
           <w:numId w:val="20"/>
@@ -4847,7 +4904,7 @@
     </w:p>
     <w:p>
       <w:pPr>
-        <w:pStyle w:val="ListParagraph"/>
+        <w:pStyle w:val="ac"/>
         <w:numPr>
           <w:ilvl w:val="1"/>
           <w:numId w:val="20"/>
@@ -4887,7 +4944,7 @@
     </w:p>
     <w:p>
       <w:pPr>
-        <w:pStyle w:val="ListParagraph"/>
+        <w:pStyle w:val="ac"/>
         <w:numPr>
           <w:ilvl w:val="1"/>
           <w:numId w:val="20"/>
@@ -4926,7 +4983,7 @@
     </w:p>
     <w:p>
       <w:pPr>
-        <w:pStyle w:val="Heading3"/>
+        <w:pStyle w:val="3"/>
       </w:pPr>
       <w:r>
         <w:t>JS Code</w:t>
@@ -4934,7 +4991,15 @@
     </w:p>
     <w:p>
       <w:r>
-        <w:t xml:space="preserve">To ease you in the process, you are provided with an implementation which meets all of the specification requirements for the </w:t>
+        <w:t xml:space="preserve">To ease you in the process, you are provided with an implementation which meets </w:t>
+      </w:r>
+      <w:proofErr w:type="gramStart"/>
+      <w:r>
+        <w:t>all of</w:t>
+      </w:r>
+      <w:proofErr w:type="gramEnd"/>
+      <w:r>
+        <w:t xml:space="preserve"> the specification requirements for the </w:t>
       </w:r>
       <w:r>
         <w:rPr>
@@ -4951,7 +5016,7 @@
     </w:p>
     <w:tbl>
       <w:tblPr>
-        <w:tblStyle w:val="TableGrid"/>
+        <w:tblStyle w:val="af"/>
         <w:tblW w:w="9965" w:type="dxa"/>
         <w:tblInd w:w="23" w:type="dxa"/>
         <w:tblLayout w:type="fixed"/>
@@ -5714,12 +5779,14 @@
       <w:r>
         <w:t xml:space="preserve"> and </w:t>
       </w:r>
+      <w:proofErr w:type="gramStart"/>
       <w:r>
         <w:rPr>
           <w:b/>
         </w:rPr>
         <w:t>floating point</w:t>
       </w:r>
+      <w:proofErr w:type="gramEnd"/>
       <w:r>
         <w:t xml:space="preserve"> numbers.</w:t>
       </w:r>
@@ -5733,7 +5800,15 @@
         <w:t>floating point</w:t>
       </w:r>
       <w:r>
-        <w:t xml:space="preserve"> numbers the result should be considered correct if it is </w:t>
+        <w:t xml:space="preserve"> </w:t>
+      </w:r>
+      <w:proofErr w:type="gramStart"/>
+      <w:r>
+        <w:t>numbers</w:t>
+      </w:r>
+      <w:proofErr w:type="gramEnd"/>
+      <w:r>
+        <w:t xml:space="preserve"> the result should be considered correct if it is </w:t>
       </w:r>
       <w:r>
         <w:rPr>
@@ -5777,7 +5852,7 @@
     </w:p>
     <w:p>
       <w:pPr>
-        <w:pStyle w:val="Heading3"/>
+        <w:pStyle w:val="3"/>
       </w:pPr>
       <w:r>
         <w:t>Screenshots</w:t>
@@ -5872,7 +5947,15 @@
         <w:t>"</w:t>
       </w:r>
       <w:r>
-        <w:t xml:space="preserve"> which contains the above mentioned logic, all test cases you write </w:t>
+        <w:t xml:space="preserve"> which contains the </w:t>
+      </w:r>
+      <w:proofErr w:type="gramStart"/>
+      <w:r>
+        <w:t>above mentioned</w:t>
+      </w:r>
+      <w:proofErr w:type="gramEnd"/>
+      <w:r>
+        <w:t xml:space="preserve"> logic, all test cases you write </w:t>
       </w:r>
       <w:r>
         <w:t>should reference this variable.</w:t>
@@ -5886,7 +5969,7 @@
     </w:p>
     <w:p>
       <w:pPr>
-        <w:pStyle w:val="Heading3"/>
+        <w:pStyle w:val="3"/>
       </w:pPr>
       <w:r>
         <w:t>Hints</w:t>
@@ -5894,7 +5977,7 @@
     </w:p>
     <w:p>
       <w:pPr>
-        <w:pStyle w:val="ListParagraph"/>
+        <w:pStyle w:val="ac"/>
         <w:numPr>
           <w:ilvl w:val="0"/>
           <w:numId w:val="29"/>
@@ -5915,7 +5998,7 @@
     </w:p>
     <w:p>
       <w:pPr>
-        <w:pStyle w:val="ListParagraph"/>
+        <w:pStyle w:val="ac"/>
         <w:numPr>
           <w:ilvl w:val="0"/>
           <w:numId w:val="29"/>
@@ -5944,7 +6027,7 @@
     </w:p>
     <w:p>
       <w:pPr>
-        <w:pStyle w:val="Heading2"/>
+        <w:pStyle w:val="2"/>
       </w:pPr>
       <w:r>
         <w:t>Shared Object</w:t>
@@ -6075,7 +6158,7 @@
     </w:p>
     <w:p>
       <w:pPr>
-        <w:pStyle w:val="ListParagraph"/>
+        <w:pStyle w:val="ac"/>
         <w:numPr>
           <w:ilvl w:val="0"/>
           <w:numId w:val="30"/>
@@ -6117,7 +6200,7 @@
     </w:p>
     <w:p>
       <w:pPr>
-        <w:pStyle w:val="ListParagraph"/>
+        <w:pStyle w:val="ac"/>
         <w:numPr>
           <w:ilvl w:val="0"/>
           <w:numId w:val="30"/>
@@ -6159,7 +6242,7 @@
     </w:p>
     <w:p>
       <w:pPr>
-        <w:pStyle w:val="ListParagraph"/>
+        <w:pStyle w:val="ac"/>
         <w:numPr>
           <w:ilvl w:val="0"/>
           <w:numId w:val="30"/>
@@ -6329,7 +6412,7 @@
     </w:p>
     <w:p>
       <w:pPr>
-        <w:pStyle w:val="ListParagraph"/>
+        <w:pStyle w:val="ac"/>
         <w:numPr>
           <w:ilvl w:val="0"/>
           <w:numId w:val="30"/>
@@ -6493,7 +6576,7 @@
     </w:p>
     <w:p>
       <w:pPr>
-        <w:pStyle w:val="ListParagraph"/>
+        <w:pStyle w:val="ac"/>
         <w:numPr>
           <w:ilvl w:val="0"/>
           <w:numId w:val="30"/>
@@ -6617,7 +6700,7 @@
     </w:p>
     <w:p>
       <w:pPr>
-        <w:pStyle w:val="ListParagraph"/>
+        <w:pStyle w:val="ac"/>
         <w:numPr>
           <w:ilvl w:val="0"/>
           <w:numId w:val="30"/>
@@ -6744,7 +6827,7 @@
     </w:p>
     <w:p>
       <w:pPr>
-        <w:pStyle w:val="Heading3"/>
+        <w:pStyle w:val="3"/>
       </w:pPr>
       <w:r>
         <w:t xml:space="preserve">HTML and </w:t>
@@ -6763,7 +6846,7 @@
     </w:p>
     <w:tbl>
       <w:tblPr>
-        <w:tblStyle w:val="TableGrid"/>
+        <w:tblStyle w:val="af"/>
         <w:tblW w:w="9965" w:type="dxa"/>
         <w:tblInd w:w="23" w:type="dxa"/>
         <w:tblLayout w:type="fixed"/>
@@ -7346,7 +7429,15 @@
         <w:t xml:space="preserve">And </w:t>
       </w:r>
       <w:r>
-        <w:t xml:space="preserve">an implementation which meets all of the specification requirements for the </w:t>
+        <w:t xml:space="preserve">an implementation which meets </w:t>
+      </w:r>
+      <w:proofErr w:type="gramStart"/>
+      <w:r>
+        <w:t>all of</w:t>
+      </w:r>
+      <w:proofErr w:type="gramEnd"/>
+      <w:r>
+        <w:t xml:space="preserve"> the specification requirements for the </w:t>
       </w:r>
       <w:r>
         <w:rPr>
@@ -7360,7 +7451,7 @@
     </w:p>
     <w:tbl>
       <w:tblPr>
-        <w:tblStyle w:val="TableGrid"/>
+        <w:tblStyle w:val="af"/>
         <w:tblW w:w="9965" w:type="dxa"/>
         <w:tblInd w:w="23" w:type="dxa"/>
         <w:tblLayout w:type="fixed"/>
@@ -8862,6 +8953,7 @@
     </w:tbl>
     <w:p>
       <w:r>
+        <w:lastRenderedPageBreak/>
         <w:t xml:space="preserve">Your tests will be supplied a variable named </w:t>
       </w:r>
       <w:r>
@@ -8886,7 +8978,15 @@
         <w:t>"</w:t>
       </w:r>
       <w:r>
-        <w:t xml:space="preserve"> which contains the above mentioned logic, all test cases you write should reference this variable.</w:t>
+        <w:t xml:space="preserve"> which contains the </w:t>
+      </w:r>
+      <w:proofErr w:type="gramStart"/>
+      <w:r>
+        <w:t>above mentioned</w:t>
+      </w:r>
+      <w:proofErr w:type="gramEnd"/>
+      <w:r>
+        <w:t xml:space="preserve"> logic, all test cases you write should reference this variable.</w:t>
       </w:r>
       <w:r>
         <w:t xml:space="preserve"> </w:t>
@@ -8897,7 +8997,7 @@
     </w:p>
     <w:p>
       <w:pPr>
-        <w:pStyle w:val="Heading3"/>
+        <w:pStyle w:val="3"/>
       </w:pPr>
       <w:r>
         <w:t>Hints</w:t>
@@ -8905,7 +9005,7 @@
     </w:p>
     <w:p>
       <w:pPr>
-        <w:pStyle w:val="ListParagraph"/>
+        <w:pStyle w:val="ac"/>
         <w:numPr>
           <w:ilvl w:val="0"/>
           <w:numId w:val="29"/>
@@ -8953,7 +9053,7 @@
     </w:p>
     <w:p>
       <w:pPr>
-        <w:pStyle w:val="ListParagraph"/>
+        <w:pStyle w:val="ac"/>
         <w:numPr>
           <w:ilvl w:val="0"/>
           <w:numId w:val="29"/>
@@ -8965,7 +9065,7 @@
     </w:p>
     <w:p>
       <w:pPr>
-        <w:pStyle w:val="Heading2"/>
+        <w:pStyle w:val="2"/>
         <w:rPr>
           <w:noProof/>
         </w:rPr>
@@ -8984,7 +9084,7 @@
     </w:p>
     <w:tbl>
       <w:tblPr>
-        <w:tblStyle w:val="TableGrid"/>
+        <w:tblStyle w:val="af"/>
         <w:tblW w:w="10205" w:type="dxa"/>
         <w:tblInd w:w="23" w:type="dxa"/>
         <w:tblLayout w:type="fixed"/>
@@ -9239,7 +9339,7 @@
     </w:p>
     <w:p>
       <w:pPr>
-        <w:pStyle w:val="ListParagraph"/>
+        <w:pStyle w:val="ac"/>
         <w:numPr>
           <w:ilvl w:val="0"/>
           <w:numId w:val="38"/>
@@ -9251,7 +9351,7 @@
     </w:p>
     <w:p>
       <w:pPr>
-        <w:pStyle w:val="ListParagraph"/>
+        <w:pStyle w:val="ac"/>
         <w:numPr>
           <w:ilvl w:val="0"/>
           <w:numId w:val="38"/>
@@ -9262,7 +9362,7 @@
       </w:r>
       <w:r>
         <w:rPr>
-          <w:rStyle w:val="Strong"/>
+          <w:rStyle w:val="ab"/>
         </w:rPr>
         <w:t>string</w:t>
       </w:r>
@@ -9272,7 +9372,7 @@
     </w:p>
     <w:p>
       <w:pPr>
-        <w:pStyle w:val="ListParagraph"/>
+        <w:pStyle w:val="ac"/>
         <w:numPr>
           <w:ilvl w:val="0"/>
           <w:numId w:val="38"/>
@@ -9283,7 +9383,7 @@
       </w:r>
       <w:r>
         <w:rPr>
-          <w:rStyle w:val="Strong"/>
+          <w:rStyle w:val="ab"/>
         </w:rPr>
         <w:t>all</w:t>
       </w:r>
@@ -9292,7 +9392,7 @@
       </w:r>
       <w:r>
         <w:rPr>
-          <w:rStyle w:val="Strong"/>
+          <w:rStyle w:val="ab"/>
         </w:rPr>
         <w:t>both</w:t>
       </w:r>
@@ -9302,7 +9402,7 @@
     </w:p>
     <w:p>
       <w:pPr>
-        <w:pStyle w:val="ListParagraph"/>
+        <w:pStyle w:val="ac"/>
         <w:numPr>
           <w:ilvl w:val="0"/>
           <w:numId w:val="38"/>
@@ -9313,7 +9413,7 @@
       </w:r>
       <w:r>
         <w:rPr>
-          <w:rStyle w:val="Strong"/>
+          <w:rStyle w:val="ab"/>
         </w:rPr>
         <w:t>either</w:t>
       </w:r>
@@ -9323,7 +9423,7 @@
     </w:p>
     <w:p>
       <w:pPr>
-        <w:pStyle w:val="ListParagraph"/>
+        <w:pStyle w:val="ac"/>
         <w:numPr>
           <w:ilvl w:val="0"/>
           <w:numId w:val="38"/>
@@ -9344,7 +9444,7 @@
     </w:p>
     <w:tbl>
       <w:tblPr>
-        <w:tblStyle w:val="TableGrid"/>
+        <w:tblStyle w:val="af"/>
         <w:tblW w:w="10205" w:type="dxa"/>
         <w:tblInd w:w="23" w:type="dxa"/>
         <w:tblLayout w:type="fixed"/>
@@ -10324,7 +10424,7 @@
     </w:tbl>
     <w:p>
       <w:pPr>
-        <w:pStyle w:val="Heading3"/>
+        <w:pStyle w:val="3"/>
       </w:pPr>
       <w:r>
         <w:t>Hints</w:t>
@@ -10357,7 +10457,7 @@
 </file>
 
 <file path=word/endnotes.xml><?xml version="1.0" encoding="utf-8"?>
-<w:endnotes xmlns:wpc="http://schemas.microsoft.com/office/word/2010/wordprocessingCanvas" xmlns:cx="http://schemas.microsoft.com/office/drawing/2014/chartex" xmlns:cx1="http://schemas.microsoft.com/office/drawing/2015/9/8/chartex" xmlns:cx2="http://schemas.microsoft.com/office/drawing/2015/10/21/chartex" xmlns:cx3="http://schemas.microsoft.com/office/drawing/2016/5/9/chartex" xmlns:cx4="http://schemas.microsoft.com/office/drawing/2016/5/10/chartex" xmlns:cx5="http://schemas.microsoft.com/office/drawing/2016/5/11/chartex" xmlns:mc="http://schemas.openxmlformats.org/markup-compatibility/2006" xmlns:o="urn:schemas-microsoft-com:office:office" xmlns:r="http://schemas.openxmlformats.org/officeDocument/2006/relationships" xmlns:m="http://schemas.openxmlformats.org/officeDocument/2006/math" xmlns:v="urn:schemas-microsoft-com:vml" xmlns:wp14="http://schemas.microsoft.com/office/word/2010/wordprocessingDrawing" xmlns:wp="http://schemas.openxmlformats.org/drawingml/2006/wordprocessingDrawing" xmlns:w10="urn:schemas-microsoft-com:office:word" xmlns:w="http://schemas.openxmlformats.org/wordprocessingml/2006/main" xmlns:w14="http://schemas.microsoft.com/office/word/2010/wordml" xmlns:w15="http://schemas.microsoft.com/office/word/2012/wordml" xmlns:w16se="http://schemas.microsoft.com/office/word/2015/wordml/symex" xmlns:wpg="http://schemas.microsoft.com/office/word/2010/wordprocessingGroup" xmlns:wpi="http://schemas.microsoft.com/office/word/2010/wordprocessingInk" xmlns:wne="http://schemas.microsoft.com/office/word/2006/wordml" xmlns:wps="http://schemas.microsoft.com/office/word/2010/wordprocessingShape" mc:Ignorable="w14 w15 w16se wp14">
+<w:endnotes xmlns:wpc="http://schemas.microsoft.com/office/word/2010/wordprocessingCanvas" xmlns:cx="http://schemas.microsoft.com/office/drawing/2014/chartex" xmlns:cx1="http://schemas.microsoft.com/office/drawing/2015/9/8/chartex" xmlns:cx2="http://schemas.microsoft.com/office/drawing/2015/10/21/chartex" xmlns:cx3="http://schemas.microsoft.com/office/drawing/2016/5/9/chartex" xmlns:cx4="http://schemas.microsoft.com/office/drawing/2016/5/10/chartex" xmlns:cx5="http://schemas.microsoft.com/office/drawing/2016/5/11/chartex" xmlns:cx6="http://schemas.microsoft.com/office/drawing/2016/5/12/chartex" xmlns:cx7="http://schemas.microsoft.com/office/drawing/2016/5/13/chartex" xmlns:cx8="http://schemas.microsoft.com/office/drawing/2016/5/14/chartex" xmlns:mc="http://schemas.openxmlformats.org/markup-compatibility/2006" xmlns:aink="http://schemas.microsoft.com/office/drawing/2016/ink" xmlns:am3d="http://schemas.microsoft.com/office/drawing/2017/model3d" xmlns:o="urn:schemas-microsoft-com:office:office" xmlns:r="http://schemas.openxmlformats.org/officeDocument/2006/relationships" xmlns:m="http://schemas.openxmlformats.org/officeDocument/2006/math" xmlns:v="urn:schemas-microsoft-com:vml" xmlns:wp14="http://schemas.microsoft.com/office/word/2010/wordprocessingDrawing" xmlns:wp="http://schemas.openxmlformats.org/drawingml/2006/wordprocessingDrawing" xmlns:w10="urn:schemas-microsoft-com:office:word" xmlns:w="http://schemas.openxmlformats.org/wordprocessingml/2006/main" xmlns:w14="http://schemas.microsoft.com/office/word/2010/wordml" xmlns:w15="http://schemas.microsoft.com/office/word/2012/wordml" xmlns:w16cid="http://schemas.microsoft.com/office/word/2016/wordml/cid" xmlns:w16se="http://schemas.microsoft.com/office/word/2015/wordml/symex" xmlns:wpg="http://schemas.microsoft.com/office/word/2010/wordprocessingGroup" xmlns:wpi="http://schemas.microsoft.com/office/word/2010/wordprocessingInk" xmlns:wne="http://schemas.microsoft.com/office/word/2006/wordml" xmlns:wps="http://schemas.microsoft.com/office/word/2010/wordprocessingShape" mc:Ignorable="w14 w15 w16se w16cid wp14">
   <w:endnote w:type="separator" w:id="-1">
     <w:p>
       <w:pPr>
@@ -10382,10 +10482,10 @@
 </file>
 
 <file path=word/footer1.xml><?xml version="1.0" encoding="utf-8"?>
-<w:ftr xmlns:wpc="http://schemas.microsoft.com/office/word/2010/wordprocessingCanvas" xmlns:cx="http://schemas.microsoft.com/office/drawing/2014/chartex" xmlns:cx1="http://schemas.microsoft.com/office/drawing/2015/9/8/chartex" xmlns:cx2="http://schemas.microsoft.com/office/drawing/2015/10/21/chartex" xmlns:cx3="http://schemas.microsoft.com/office/drawing/2016/5/9/chartex" xmlns:cx4="http://schemas.microsoft.com/office/drawing/2016/5/10/chartex" xmlns:cx5="http://schemas.microsoft.com/office/drawing/2016/5/11/chartex" xmlns:mc="http://schemas.openxmlformats.org/markup-compatibility/2006" xmlns:o="urn:schemas-microsoft-com:office:office" xmlns:r="http://schemas.openxmlformats.org/officeDocument/2006/relationships" xmlns:m="http://schemas.openxmlformats.org/officeDocument/2006/math" xmlns:v="urn:schemas-microsoft-com:vml" xmlns:wp14="http://schemas.microsoft.com/office/word/2010/wordprocessingDrawing" xmlns:wp="http://schemas.openxmlformats.org/drawingml/2006/wordprocessingDrawing" xmlns:w10="urn:schemas-microsoft-com:office:word" xmlns:w="http://schemas.openxmlformats.org/wordprocessingml/2006/main" xmlns:w14="http://schemas.microsoft.com/office/word/2010/wordml" xmlns:w15="http://schemas.microsoft.com/office/word/2012/wordml" xmlns:w16se="http://schemas.microsoft.com/office/word/2015/wordml/symex" xmlns:wpg="http://schemas.microsoft.com/office/word/2010/wordprocessingGroup" xmlns:wpi="http://schemas.microsoft.com/office/word/2010/wordprocessingInk" xmlns:wne="http://schemas.microsoft.com/office/word/2006/wordml" xmlns:wps="http://schemas.microsoft.com/office/word/2010/wordprocessingShape" mc:Ignorable="w14 w15 w16se wp14">
+<w:ftr xmlns:wpc="http://schemas.microsoft.com/office/word/2010/wordprocessingCanvas" xmlns:cx="http://schemas.microsoft.com/office/drawing/2014/chartex" xmlns:cx1="http://schemas.microsoft.com/office/drawing/2015/9/8/chartex" xmlns:cx2="http://schemas.microsoft.com/office/drawing/2015/10/21/chartex" xmlns:cx3="http://schemas.microsoft.com/office/drawing/2016/5/9/chartex" xmlns:cx4="http://schemas.microsoft.com/office/drawing/2016/5/10/chartex" xmlns:cx5="http://schemas.microsoft.com/office/drawing/2016/5/11/chartex" xmlns:cx6="http://schemas.microsoft.com/office/drawing/2016/5/12/chartex" xmlns:cx7="http://schemas.microsoft.com/office/drawing/2016/5/13/chartex" xmlns:cx8="http://schemas.microsoft.com/office/drawing/2016/5/14/chartex" xmlns:mc="http://schemas.openxmlformats.org/markup-compatibility/2006" xmlns:aink="http://schemas.microsoft.com/office/drawing/2016/ink" xmlns:am3d="http://schemas.microsoft.com/office/drawing/2017/model3d" xmlns:o="urn:schemas-microsoft-com:office:office" xmlns:r="http://schemas.openxmlformats.org/officeDocument/2006/relationships" xmlns:m="http://schemas.openxmlformats.org/officeDocument/2006/math" xmlns:v="urn:schemas-microsoft-com:vml" xmlns:wp14="http://schemas.microsoft.com/office/word/2010/wordprocessingDrawing" xmlns:wp="http://schemas.openxmlformats.org/drawingml/2006/wordprocessingDrawing" xmlns:w10="urn:schemas-microsoft-com:office:word" xmlns:w="http://schemas.openxmlformats.org/wordprocessingml/2006/main" xmlns:w14="http://schemas.microsoft.com/office/word/2010/wordml" xmlns:w15="http://schemas.microsoft.com/office/word/2012/wordml" xmlns:w16cid="http://schemas.microsoft.com/office/word/2016/wordml/cid" xmlns:w16se="http://schemas.microsoft.com/office/word/2015/wordml/symex" xmlns:wpg="http://schemas.microsoft.com/office/word/2010/wordprocessingGroup" xmlns:wpi="http://schemas.microsoft.com/office/word/2010/wordprocessingInk" xmlns:wne="http://schemas.microsoft.com/office/word/2006/wordml" xmlns:wps="http://schemas.microsoft.com/office/word/2010/wordprocessingShape" mc:Ignorable="w14 w15 w16se w16cid wp14">
   <w:p>
     <w:pPr>
-      <w:pStyle w:val="Footer"/>
+      <w:pStyle w:val="a5"/>
     </w:pPr>
     <w:r>
       <w:rPr>
@@ -10651,7 +10751,7 @@
         </mc:Choice>
         <mc:Fallback>
           <w:pict>
-            <v:line w14:anchorId="2CC26AAA" id="Straight Connector 1" o:spid="_x0000_s1026" style="position:absolute;flip:y;z-index:251666432;visibility:visible;mso-wrap-style:square;mso-wrap-distance-left:9pt;mso-wrap-distance-top:0;mso-wrap-distance-right:9pt;mso-wrap-distance-bottom:0;mso-position-horizontal:absolute;mso-position-horizontal-relative:text;mso-position-vertical:absolute;mso-position-vertical-relative:text" from="-.1pt,5.2pt" to="520.7pt,5.2pt" o:gfxdata="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" strokecolor="#f37123" strokeweight="1pt">
+            <v:line w14:anchorId="31917EF1" id="Straight Connector 1" o:spid="_x0000_s1026" style="position:absolute;flip:y;z-index:251666432;visibility:visible;mso-wrap-style:square;mso-wrap-distance-left:9pt;mso-wrap-distance-top:0;mso-wrap-distance-right:9pt;mso-wrap-distance-bottom:0;mso-position-horizontal:absolute;mso-position-horizontal-relative:text;mso-position-vertical:absolute;mso-position-vertical-relative:text" from="-.1pt,5.2pt" to="520.7pt,5.2pt" o:gfxdata="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" strokecolor="#f37123" strokeweight="1pt">
               <v:stroke endcap="round"/>
             </v:line>
           </w:pict>
@@ -10755,7 +10855,7 @@
                               <w:sz w:val="18"/>
                               <w:szCs w:val="18"/>
                             </w:rPr>
-                            <w:t>1</w:t>
+                            <w:t>10</w:t>
                           </w:r>
                           <w:r>
                             <w:rPr>
@@ -10870,7 +10970,7 @@
                         <w:sz w:val="18"/>
                         <w:szCs w:val="18"/>
                       </w:rPr>
-                      <w:t>1</w:t>
+                      <w:t>10</w:t>
                     </w:r>
                     <w:r>
                       <w:rPr>
@@ -11098,7 +11198,7 @@
                           <w:hyperlink r:id="rId4" w:history="1">
                             <w:r>
                               <w:rPr>
-                                <w:rStyle w:val="Hyperlink"/>
+                                <w:rStyle w:val="a9"/>
                                 <w:sz w:val="19"/>
                                 <w:szCs w:val="19"/>
                               </w:rPr>
@@ -11130,7 +11230,7 @@
                           <w:hyperlink r:id="rId5" w:history="1">
                             <w:r>
                               <w:rPr>
-                                <w:rStyle w:val="Hyperlink"/>
+                                <w:rStyle w:val="a9"/>
                                 <w:sz w:val="19"/>
                                 <w:szCs w:val="19"/>
                               </w:rPr>
@@ -11692,7 +11792,7 @@
                     <w:hyperlink r:id="rId25" w:history="1">
                       <w:r>
                         <w:rPr>
-                          <w:rStyle w:val="Hyperlink"/>
+                          <w:rStyle w:val="a9"/>
                           <w:sz w:val="19"/>
                           <w:szCs w:val="19"/>
                         </w:rPr>
@@ -11724,7 +11824,7 @@
                     <w:hyperlink r:id="rId26" w:history="1">
                       <w:r>
                         <w:rPr>
-                          <w:rStyle w:val="Hyperlink"/>
+                          <w:rStyle w:val="a9"/>
                           <w:sz w:val="19"/>
                           <w:szCs w:val="19"/>
                         </w:rPr>
@@ -12264,7 +12364,7 @@
 </file>
 
 <file path=word/footnotes.xml><?xml version="1.0" encoding="utf-8"?>
-<w:footnotes xmlns:wpc="http://schemas.microsoft.com/office/word/2010/wordprocessingCanvas" xmlns:cx="http://schemas.microsoft.com/office/drawing/2014/chartex" xmlns:cx1="http://schemas.microsoft.com/office/drawing/2015/9/8/chartex" xmlns:cx2="http://schemas.microsoft.com/office/drawing/2015/10/21/chartex" xmlns:cx3="http://schemas.microsoft.com/office/drawing/2016/5/9/chartex" xmlns:cx4="http://schemas.microsoft.com/office/drawing/2016/5/10/chartex" xmlns:cx5="http://schemas.microsoft.com/office/drawing/2016/5/11/chartex" xmlns:mc="http://schemas.openxmlformats.org/markup-compatibility/2006" xmlns:o="urn:schemas-microsoft-com:office:office" xmlns:r="http://schemas.openxmlformats.org/officeDocument/2006/relationships" xmlns:m="http://schemas.openxmlformats.org/officeDocument/2006/math" xmlns:v="urn:schemas-microsoft-com:vml" xmlns:wp14="http://schemas.microsoft.com/office/word/2010/wordprocessingDrawing" xmlns:wp="http://schemas.openxmlformats.org/drawingml/2006/wordprocessingDrawing" xmlns:w10="urn:schemas-microsoft-com:office:word" xmlns:w="http://schemas.openxmlformats.org/wordprocessingml/2006/main" xmlns:w14="http://schemas.microsoft.com/office/word/2010/wordml" xmlns:w15="http://schemas.microsoft.com/office/word/2012/wordml" xmlns:w16se="http://schemas.microsoft.com/office/word/2015/wordml/symex" xmlns:wpg="http://schemas.microsoft.com/office/word/2010/wordprocessingGroup" xmlns:wpi="http://schemas.microsoft.com/office/word/2010/wordprocessingInk" xmlns:wne="http://schemas.microsoft.com/office/word/2006/wordml" xmlns:wps="http://schemas.microsoft.com/office/word/2010/wordprocessingShape" mc:Ignorable="w14 w15 w16se wp14">
+<w:footnotes xmlns:wpc="http://schemas.microsoft.com/office/word/2010/wordprocessingCanvas" xmlns:cx="http://schemas.microsoft.com/office/drawing/2014/chartex" xmlns:cx1="http://schemas.microsoft.com/office/drawing/2015/9/8/chartex" xmlns:cx2="http://schemas.microsoft.com/office/drawing/2015/10/21/chartex" xmlns:cx3="http://schemas.microsoft.com/office/drawing/2016/5/9/chartex" xmlns:cx4="http://schemas.microsoft.com/office/drawing/2016/5/10/chartex" xmlns:cx5="http://schemas.microsoft.com/office/drawing/2016/5/11/chartex" xmlns:cx6="http://schemas.microsoft.com/office/drawing/2016/5/12/chartex" xmlns:cx7="http://schemas.microsoft.com/office/drawing/2016/5/13/chartex" xmlns:cx8="http://schemas.microsoft.com/office/drawing/2016/5/14/chartex" xmlns:mc="http://schemas.openxmlformats.org/markup-compatibility/2006" xmlns:aink="http://schemas.microsoft.com/office/drawing/2016/ink" xmlns:am3d="http://schemas.microsoft.com/office/drawing/2017/model3d" xmlns:o="urn:schemas-microsoft-com:office:office" xmlns:r="http://schemas.openxmlformats.org/officeDocument/2006/relationships" xmlns:m="http://schemas.openxmlformats.org/officeDocument/2006/math" xmlns:v="urn:schemas-microsoft-com:vml" xmlns:wp14="http://schemas.microsoft.com/office/word/2010/wordprocessingDrawing" xmlns:wp="http://schemas.openxmlformats.org/drawingml/2006/wordprocessingDrawing" xmlns:w10="urn:schemas-microsoft-com:office:word" xmlns:w="http://schemas.openxmlformats.org/wordprocessingml/2006/main" xmlns:w14="http://schemas.microsoft.com/office/word/2010/wordml" xmlns:w15="http://schemas.microsoft.com/office/word/2012/wordml" xmlns:w16cid="http://schemas.microsoft.com/office/word/2016/wordml/cid" xmlns:w16se="http://schemas.microsoft.com/office/word/2015/wordml/symex" xmlns:wpg="http://schemas.microsoft.com/office/word/2010/wordprocessingGroup" xmlns:wpi="http://schemas.microsoft.com/office/word/2010/wordprocessingInk" xmlns:wne="http://schemas.microsoft.com/office/word/2006/wordml" xmlns:wps="http://schemas.microsoft.com/office/word/2010/wordprocessingShape" mc:Ignorable="w14 w15 w16se w16cid wp14">
   <w:footnote w:type="separator" w:id="-1">
     <w:p>
       <w:pPr>
@@ -12289,10 +12389,10 @@
 </file>
 
 <file path=word/header1.xml><?xml version="1.0" encoding="utf-8"?>
-<w:hdr xmlns:wpc="http://schemas.microsoft.com/office/word/2010/wordprocessingCanvas" xmlns:cx="http://schemas.microsoft.com/office/drawing/2014/chartex" xmlns:cx1="http://schemas.microsoft.com/office/drawing/2015/9/8/chartex" xmlns:cx2="http://schemas.microsoft.com/office/drawing/2015/10/21/chartex" xmlns:cx3="http://schemas.microsoft.com/office/drawing/2016/5/9/chartex" xmlns:cx4="http://schemas.microsoft.com/office/drawing/2016/5/10/chartex" xmlns:cx5="http://schemas.microsoft.com/office/drawing/2016/5/11/chartex" xmlns:mc="http://schemas.openxmlformats.org/markup-compatibility/2006" xmlns:o="urn:schemas-microsoft-com:office:office" xmlns:r="http://schemas.openxmlformats.org/officeDocument/2006/relationships" xmlns:m="http://schemas.openxmlformats.org/officeDocument/2006/math" xmlns:v="urn:schemas-microsoft-com:vml" xmlns:wp14="http://schemas.microsoft.com/office/word/2010/wordprocessingDrawing" xmlns:wp="http://schemas.openxmlformats.org/drawingml/2006/wordprocessingDrawing" xmlns:w10="urn:schemas-microsoft-com:office:word" xmlns:w="http://schemas.openxmlformats.org/wordprocessingml/2006/main" xmlns:w14="http://schemas.microsoft.com/office/word/2010/wordml" xmlns:w15="http://schemas.microsoft.com/office/word/2012/wordml" xmlns:w16se="http://schemas.microsoft.com/office/word/2015/wordml/symex" xmlns:wpg="http://schemas.microsoft.com/office/word/2010/wordprocessingGroup" xmlns:wpi="http://schemas.microsoft.com/office/word/2010/wordprocessingInk" xmlns:wne="http://schemas.microsoft.com/office/word/2006/wordml" xmlns:wps="http://schemas.microsoft.com/office/word/2010/wordprocessingShape" mc:Ignorable="w14 w15 w16se wp14">
+<w:hdr xmlns:wpc="http://schemas.microsoft.com/office/word/2010/wordprocessingCanvas" xmlns:cx="http://schemas.microsoft.com/office/drawing/2014/chartex" xmlns:cx1="http://schemas.microsoft.com/office/drawing/2015/9/8/chartex" xmlns:cx2="http://schemas.microsoft.com/office/drawing/2015/10/21/chartex" xmlns:cx3="http://schemas.microsoft.com/office/drawing/2016/5/9/chartex" xmlns:cx4="http://schemas.microsoft.com/office/drawing/2016/5/10/chartex" xmlns:cx5="http://schemas.microsoft.com/office/drawing/2016/5/11/chartex" xmlns:cx6="http://schemas.microsoft.com/office/drawing/2016/5/12/chartex" xmlns:cx7="http://schemas.microsoft.com/office/drawing/2016/5/13/chartex" xmlns:cx8="http://schemas.microsoft.com/office/drawing/2016/5/14/chartex" xmlns:mc="http://schemas.openxmlformats.org/markup-compatibility/2006" xmlns:aink="http://schemas.microsoft.com/office/drawing/2016/ink" xmlns:am3d="http://schemas.microsoft.com/office/drawing/2017/model3d" xmlns:o="urn:schemas-microsoft-com:office:office" xmlns:r="http://schemas.openxmlformats.org/officeDocument/2006/relationships" xmlns:m="http://schemas.openxmlformats.org/officeDocument/2006/math" xmlns:v="urn:schemas-microsoft-com:vml" xmlns:wp14="http://schemas.microsoft.com/office/word/2010/wordprocessingDrawing" xmlns:wp="http://schemas.openxmlformats.org/drawingml/2006/wordprocessingDrawing" xmlns:w10="urn:schemas-microsoft-com:office:word" xmlns:w="http://schemas.openxmlformats.org/wordprocessingml/2006/main" xmlns:w14="http://schemas.microsoft.com/office/word/2010/wordml" xmlns:w15="http://schemas.microsoft.com/office/word/2012/wordml" xmlns:w16cid="http://schemas.microsoft.com/office/word/2016/wordml/cid" xmlns:w16se="http://schemas.microsoft.com/office/word/2015/wordml/symex" xmlns:wpg="http://schemas.microsoft.com/office/word/2010/wordprocessingGroup" xmlns:wpi="http://schemas.microsoft.com/office/word/2010/wordprocessingInk" xmlns:wne="http://schemas.microsoft.com/office/word/2006/wordml" xmlns:wps="http://schemas.microsoft.com/office/word/2010/wordprocessingShape" mc:Ignorable="w14 w15 w16se w16cid wp14">
   <w:p>
     <w:pPr>
-      <w:pStyle w:val="Header"/>
+      <w:pStyle w:val="a3"/>
       <w:ind w:hanging="1134"/>
     </w:pPr>
   </w:p>
@@ -12300,7 +12400,7 @@
 </file>
 
 <file path=word/numbering.xml><?xml version="1.0" encoding="utf-8"?>
-<w:numbering xmlns:wpc="http://schemas.microsoft.com/office/word/2010/wordprocessingCanvas" xmlns:cx="http://schemas.microsoft.com/office/drawing/2014/chartex" xmlns:cx1="http://schemas.microsoft.com/office/drawing/2015/9/8/chartex" xmlns:cx2="http://schemas.microsoft.com/office/drawing/2015/10/21/chartex" xmlns:cx3="http://schemas.microsoft.com/office/drawing/2016/5/9/chartex" xmlns:cx4="http://schemas.microsoft.com/office/drawing/2016/5/10/chartex" xmlns:cx5="http://schemas.microsoft.com/office/drawing/2016/5/11/chartex" xmlns:mc="http://schemas.openxmlformats.org/markup-compatibility/2006" xmlns:o="urn:schemas-microsoft-com:office:office" xmlns:r="http://schemas.openxmlformats.org/officeDocument/2006/relationships" xmlns:m="http://schemas.openxmlformats.org/officeDocument/2006/math" xmlns:v="urn:schemas-microsoft-com:vml" xmlns:wp14="http://schemas.microsoft.com/office/word/2010/wordprocessingDrawing" xmlns:wp="http://schemas.openxmlformats.org/drawingml/2006/wordprocessingDrawing" xmlns:w10="urn:schemas-microsoft-com:office:word" xmlns:w="http://schemas.openxmlformats.org/wordprocessingml/2006/main" xmlns:w14="http://schemas.microsoft.com/office/word/2010/wordml" xmlns:w15="http://schemas.microsoft.com/office/word/2012/wordml" xmlns:w16se="http://schemas.microsoft.com/office/word/2015/wordml/symex" xmlns:wpg="http://schemas.microsoft.com/office/word/2010/wordprocessingGroup" xmlns:wpi="http://schemas.microsoft.com/office/word/2010/wordprocessingInk" xmlns:wne="http://schemas.microsoft.com/office/word/2006/wordml" xmlns:wps="http://schemas.microsoft.com/office/word/2010/wordprocessingShape" mc:Ignorable="w14 w15 w16se wp14">
+<w:numbering xmlns:wpc="http://schemas.microsoft.com/office/word/2010/wordprocessingCanvas" xmlns:cx="http://schemas.microsoft.com/office/drawing/2014/chartex" xmlns:cx1="http://schemas.microsoft.com/office/drawing/2015/9/8/chartex" xmlns:cx2="http://schemas.microsoft.com/office/drawing/2015/10/21/chartex" xmlns:cx3="http://schemas.microsoft.com/office/drawing/2016/5/9/chartex" xmlns:cx4="http://schemas.microsoft.com/office/drawing/2016/5/10/chartex" xmlns:cx5="http://schemas.microsoft.com/office/drawing/2016/5/11/chartex" xmlns:cx6="http://schemas.microsoft.com/office/drawing/2016/5/12/chartex" xmlns:cx7="http://schemas.microsoft.com/office/drawing/2016/5/13/chartex" xmlns:cx8="http://schemas.microsoft.com/office/drawing/2016/5/14/chartex" xmlns:mc="http://schemas.openxmlformats.org/markup-compatibility/2006" xmlns:aink="http://schemas.microsoft.com/office/drawing/2016/ink" xmlns:am3d="http://schemas.microsoft.com/office/drawing/2017/model3d" xmlns:o="urn:schemas-microsoft-com:office:office" xmlns:r="http://schemas.openxmlformats.org/officeDocument/2006/relationships" xmlns:m="http://schemas.openxmlformats.org/officeDocument/2006/math" xmlns:v="urn:schemas-microsoft-com:vml" xmlns:wp14="http://schemas.microsoft.com/office/word/2010/wordprocessingDrawing" xmlns:wp="http://schemas.openxmlformats.org/drawingml/2006/wordprocessingDrawing" xmlns:w10="urn:schemas-microsoft-com:office:word" xmlns:w="http://schemas.openxmlformats.org/wordprocessingml/2006/main" xmlns:w14="http://schemas.microsoft.com/office/word/2010/wordml" xmlns:w15="http://schemas.microsoft.com/office/word/2012/wordml" xmlns:w16cid="http://schemas.microsoft.com/office/word/2016/wordml/cid" xmlns:w16se="http://schemas.microsoft.com/office/word/2015/wordml/symex" xmlns:wpg="http://schemas.microsoft.com/office/word/2010/wordprocessingGroup" xmlns:wpi="http://schemas.microsoft.com/office/word/2010/wordprocessingInk" xmlns:wne="http://schemas.microsoft.com/office/word/2006/wordml" xmlns:wps="http://schemas.microsoft.com/office/word/2010/wordprocessingShape" mc:Ignorable="w14 w15 w16se w16cid wp14">
   <w:abstractNum w:abstractNumId="0" w15:restartNumberingAfterBreak="0">
     <w:nsid w:val="04E60920"/>
     <w:multiLevelType w:val="hybridMultilevel"/>
@@ -12760,7 +12860,7 @@
     <w:lvl w:ilvl="0" w:tplc="A0E28166">
       <w:start w:val="1"/>
       <w:numFmt w:val="decimal"/>
-      <w:pStyle w:val="Heading2"/>
+      <w:pStyle w:val="2"/>
       <w:lvlText w:val="%1."/>
       <w:lvlJc w:val="left"/>
       <w:pPr>
@@ -16895,7 +16995,7 @@
 </file>
 
 <file path=word/styles.xml><?xml version="1.0" encoding="utf-8"?>
-<w:styles xmlns:mc="http://schemas.openxmlformats.org/markup-compatibility/2006" xmlns:r="http://schemas.openxmlformats.org/officeDocument/2006/relationships" xmlns:w="http://schemas.openxmlformats.org/wordprocessingml/2006/main" xmlns:w14="http://schemas.microsoft.com/office/word/2010/wordml" xmlns:w15="http://schemas.microsoft.com/office/word/2012/wordml" xmlns:w16se="http://schemas.microsoft.com/office/word/2015/wordml/symex" mc:Ignorable="w14 w15 w16se">
+<w:styles xmlns:mc="http://schemas.openxmlformats.org/markup-compatibility/2006" xmlns:r="http://schemas.openxmlformats.org/officeDocument/2006/relationships" xmlns:w="http://schemas.openxmlformats.org/wordprocessingml/2006/main" xmlns:w14="http://schemas.microsoft.com/office/word/2010/wordml" xmlns:w15="http://schemas.microsoft.com/office/word/2012/wordml" xmlns:w16cid="http://schemas.microsoft.com/office/word/2016/wordml/cid" xmlns:w16se="http://schemas.microsoft.com/office/word/2015/wordml/symex" mc:Ignorable="w14 w15 w16se w16cid">
   <w:docDefaults>
     <w:rPrDefault>
       <w:rPr>
@@ -16911,7 +17011,7 @@
       </w:pPr>
     </w:pPrDefault>
   </w:docDefaults>
-  <w:latentStyles w:defLockedState="0" w:defUIPriority="99" w:defSemiHidden="0" w:defUnhideWhenUsed="0" w:defQFormat="0" w:count="374">
+  <w:latentStyles w:defLockedState="0" w:defUIPriority="99" w:defSemiHidden="0" w:defUnhideWhenUsed="0" w:defQFormat="0" w:count="375">
     <w:lsdException w:name="Normal" w:uiPriority="0" w:qFormat="1"/>
     <w:lsdException w:name="heading 1" w:uiPriority="9" w:qFormat="1"/>
     <w:lsdException w:name="heading 2" w:semiHidden="1" w:uiPriority="9" w:unhideWhenUsed="1" w:qFormat="1"/>
@@ -17017,7 +17117,6 @@
     <w:lsdException w:name="HTML Sample" w:semiHidden="1" w:unhideWhenUsed="1"/>
     <w:lsdException w:name="HTML Typewriter" w:semiHidden="1" w:unhideWhenUsed="1"/>
     <w:lsdException w:name="HTML Variable" w:semiHidden="1" w:unhideWhenUsed="1"/>
-    <w:lsdException w:name="Normal Table" w:semiHidden="1" w:unhideWhenUsed="1"/>
     <w:lsdException w:name="annotation subject" w:semiHidden="1" w:unhideWhenUsed="1"/>
     <w:lsdException w:name="No List" w:semiHidden="1" w:unhideWhenUsed="1"/>
     <w:lsdException w:name="Outline List 1" w:semiHidden="1" w:unhideWhenUsed="1"/>
@@ -17064,10 +17163,8 @@
     <w:lsdException w:name="Table Subtle 2" w:semiHidden="1" w:unhideWhenUsed="1"/>
     <w:lsdException w:name="Table Web 1" w:semiHidden="1" w:unhideWhenUsed="1"/>
     <w:lsdException w:name="Table Web 2" w:semiHidden="1" w:unhideWhenUsed="1"/>
-    <w:lsdException w:name="Table Web 3" w:semiHidden="1" w:unhideWhenUsed="1"/>
     <w:lsdException w:name="Balloon Text" w:semiHidden="1" w:unhideWhenUsed="1"/>
     <w:lsdException w:name="Table Grid" w:uiPriority="59"/>
-    <w:lsdException w:name="Table Theme" w:semiHidden="1" w:unhideWhenUsed="1"/>
     <w:lsdException w:name="Placeholder Text" w:semiHidden="1"/>
     <w:lsdException w:name="No Spacing" w:uiPriority="1"/>
     <w:lsdException w:name="Light Shading" w:uiPriority="60"/>
@@ -17286,8 +17383,9 @@
     <w:lsdException w:name="Mention" w:semiHidden="1" w:unhideWhenUsed="1"/>
     <w:lsdException w:name="Smart Hyperlink" w:semiHidden="1" w:unhideWhenUsed="1"/>
     <w:lsdException w:name="Hashtag" w:semiHidden="1" w:unhideWhenUsed="1"/>
+    <w:lsdException w:name="Unresolved Mention" w:semiHidden="1" w:unhideWhenUsed="1"/>
   </w:latentStyles>
-  <w:style w:type="paragraph" w:default="1" w:styleId="Normal">
+  <w:style w:type="paragraph" w:default="1" w:styleId="a">
     <w:name w:val="Normal"/>
     <w:qFormat/>
     <w:rsid w:val="008063E1"/>
@@ -17295,11 +17393,11 @@
       <w:spacing w:before="80" w:after="120"/>
     </w:pPr>
   </w:style>
-  <w:style w:type="paragraph" w:styleId="Heading1">
+  <w:style w:type="paragraph" w:styleId="1">
     <w:name w:val="heading 1"/>
-    <w:basedOn w:val="Normal"/>
-    <w:next w:val="Normal"/>
-    <w:link w:val="Heading1Char"/>
+    <w:basedOn w:val="a"/>
+    <w:next w:val="a"/>
+    <w:link w:val="10"/>
     <w:uiPriority w:val="9"/>
     <w:qFormat/>
     <w:rsid w:val="009254B7"/>
@@ -17317,11 +17415,11 @@
       <w:szCs w:val="32"/>
     </w:rPr>
   </w:style>
-  <w:style w:type="paragraph" w:styleId="Heading2">
+  <w:style w:type="paragraph" w:styleId="2">
     <w:name w:val="heading 2"/>
-    <w:basedOn w:val="Normal"/>
-    <w:next w:val="Normal"/>
-    <w:link w:val="Heading2Char"/>
+    <w:basedOn w:val="a"/>
+    <w:next w:val="a"/>
+    <w:link w:val="20"/>
     <w:uiPriority w:val="9"/>
     <w:qFormat/>
     <w:rsid w:val="00CB27FE"/>
@@ -17344,11 +17442,11 @@
       <w:szCs w:val="36"/>
     </w:rPr>
   </w:style>
-  <w:style w:type="paragraph" w:styleId="Heading3">
+  <w:style w:type="paragraph" w:styleId="3">
     <w:name w:val="heading 3"/>
-    <w:basedOn w:val="Normal"/>
-    <w:next w:val="Normal"/>
-    <w:link w:val="Heading3Char"/>
+    <w:basedOn w:val="a"/>
+    <w:next w:val="a"/>
+    <w:link w:val="30"/>
     <w:uiPriority w:val="9"/>
     <w:unhideWhenUsed/>
     <w:qFormat/>
@@ -17367,11 +17465,11 @@
       <w:szCs w:val="32"/>
     </w:rPr>
   </w:style>
-  <w:style w:type="paragraph" w:styleId="Heading4">
+  <w:style w:type="paragraph" w:styleId="4">
     <w:name w:val="heading 4"/>
-    <w:basedOn w:val="Normal"/>
-    <w:next w:val="Normal"/>
-    <w:link w:val="Heading4Char"/>
+    <w:basedOn w:val="a"/>
+    <w:next w:val="a"/>
+    <w:link w:val="40"/>
     <w:uiPriority w:val="9"/>
     <w:unhideWhenUsed/>
     <w:qFormat/>
@@ -17390,11 +17488,11 @@
       <w:sz w:val="28"/>
     </w:rPr>
   </w:style>
-  <w:style w:type="paragraph" w:styleId="Heading5">
+  <w:style w:type="paragraph" w:styleId="5">
     <w:name w:val="heading 5"/>
-    <w:basedOn w:val="Normal"/>
-    <w:next w:val="Normal"/>
-    <w:link w:val="Heading5Char"/>
+    <w:basedOn w:val="a"/>
+    <w:next w:val="a"/>
+    <w:link w:val="50"/>
     <w:uiPriority w:val="9"/>
     <w:semiHidden/>
     <w:unhideWhenUsed/>
@@ -17412,13 +17510,13 @@
       <w:color w:val="B2500E"/>
     </w:rPr>
   </w:style>
-  <w:style w:type="character" w:default="1" w:styleId="DefaultParagraphFont">
+  <w:style w:type="character" w:default="1" w:styleId="a0">
     <w:name w:val="Default Paragraph Font"/>
     <w:uiPriority w:val="1"/>
     <w:semiHidden/>
     <w:unhideWhenUsed/>
   </w:style>
-  <w:style w:type="table" w:default="1" w:styleId="TableNormal">
+  <w:style w:type="table" w:default="1" w:styleId="a1">
     <w:name w:val="Normal Table"/>
     <w:uiPriority w:val="99"/>
     <w:semiHidden/>
@@ -17433,16 +17531,16 @@
       </w:tblCellMar>
     </w:tblPr>
   </w:style>
-  <w:style w:type="numbering" w:default="1" w:styleId="NoList">
+  <w:style w:type="numbering" w:default="1" w:styleId="a2">
     <w:name w:val="No List"/>
     <w:uiPriority w:val="99"/>
     <w:semiHidden/>
     <w:unhideWhenUsed/>
   </w:style>
-  <w:style w:type="paragraph" w:styleId="Header">
+  <w:style w:type="paragraph" w:styleId="a3">
     <w:name w:val="header"/>
-    <w:basedOn w:val="Normal"/>
-    <w:link w:val="HeaderChar"/>
+    <w:basedOn w:val="a"/>
+    <w:link w:val="a4"/>
     <w:uiPriority w:val="99"/>
     <w:unhideWhenUsed/>
     <w:rsid w:val="008068A2"/>
@@ -17454,17 +17552,17 @@
       <w:spacing w:after="0" w:line="240" w:lineRule="auto"/>
     </w:pPr>
   </w:style>
-  <w:style w:type="character" w:customStyle="1" w:styleId="HeaderChar">
-    <w:name w:val="Header Char"/>
-    <w:basedOn w:val="DefaultParagraphFont"/>
-    <w:link w:val="Header"/>
+  <w:style w:type="character" w:customStyle="1" w:styleId="a4">
+    <w:name w:val="Горен колонтитул Знак"/>
+    <w:basedOn w:val="a0"/>
+    <w:link w:val="a3"/>
     <w:uiPriority w:val="99"/>
     <w:rsid w:val="008068A2"/>
   </w:style>
-  <w:style w:type="paragraph" w:styleId="Footer">
+  <w:style w:type="paragraph" w:styleId="a5">
     <w:name w:val="footer"/>
-    <w:basedOn w:val="Normal"/>
-    <w:link w:val="FooterChar"/>
+    <w:basedOn w:val="a"/>
+    <w:link w:val="a6"/>
     <w:uiPriority w:val="99"/>
     <w:unhideWhenUsed/>
     <w:rsid w:val="008068A2"/>
@@ -17476,17 +17574,17 @@
       <w:spacing w:after="0" w:line="240" w:lineRule="auto"/>
     </w:pPr>
   </w:style>
-  <w:style w:type="character" w:customStyle="1" w:styleId="FooterChar">
-    <w:name w:val="Footer Char"/>
-    <w:basedOn w:val="DefaultParagraphFont"/>
-    <w:link w:val="Footer"/>
+  <w:style w:type="character" w:customStyle="1" w:styleId="a6">
+    <w:name w:val="Долен колонтитул Знак"/>
+    <w:basedOn w:val="a0"/>
+    <w:link w:val="a5"/>
     <w:uiPriority w:val="99"/>
     <w:rsid w:val="008068A2"/>
   </w:style>
-  <w:style w:type="paragraph" w:styleId="BalloonText">
+  <w:style w:type="paragraph" w:styleId="a7">
     <w:name w:val="Balloon Text"/>
-    <w:basedOn w:val="Normal"/>
-    <w:link w:val="BalloonTextChar"/>
+    <w:basedOn w:val="a"/>
+    <w:link w:val="a8"/>
     <w:uiPriority w:val="99"/>
     <w:semiHidden/>
     <w:unhideWhenUsed/>
@@ -17500,10 +17598,10 @@
       <w:szCs w:val="16"/>
     </w:rPr>
   </w:style>
-  <w:style w:type="character" w:customStyle="1" w:styleId="BalloonTextChar">
-    <w:name w:val="Balloon Text Char"/>
-    <w:basedOn w:val="DefaultParagraphFont"/>
-    <w:link w:val="BalloonText"/>
+  <w:style w:type="character" w:customStyle="1" w:styleId="a8">
+    <w:name w:val="Изнесен текст Знак"/>
+    <w:basedOn w:val="a0"/>
+    <w:link w:val="a7"/>
     <w:uiPriority w:val="99"/>
     <w:semiHidden/>
     <w:rsid w:val="00564D7B"/>
@@ -17513,9 +17611,9 @@
       <w:szCs w:val="16"/>
     </w:rPr>
   </w:style>
-  <w:style w:type="character" w:styleId="Hyperlink">
+  <w:style w:type="character" w:styleId="a9">
     <w:name w:val="Hyperlink"/>
-    <w:basedOn w:val="DefaultParagraphFont"/>
+    <w:basedOn w:val="a0"/>
     <w:uiPriority w:val="99"/>
     <w:unhideWhenUsed/>
     <w:rsid w:val="0079324A"/>
@@ -17524,10 +17622,10 @@
       <w:u w:val="single"/>
     </w:rPr>
   </w:style>
-  <w:style w:type="character" w:customStyle="1" w:styleId="Heading1Char">
-    <w:name w:val="Heading 1 Char"/>
-    <w:basedOn w:val="DefaultParagraphFont"/>
-    <w:link w:val="Heading1"/>
+  <w:style w:type="character" w:customStyle="1" w:styleId="10">
+    <w:name w:val="Заглавие 1 Знак"/>
+    <w:basedOn w:val="a0"/>
+    <w:link w:val="1"/>
     <w:uiPriority w:val="9"/>
     <w:rsid w:val="009254B7"/>
     <w:rPr>
@@ -17538,10 +17636,10 @@
       <w:szCs w:val="32"/>
     </w:rPr>
   </w:style>
-  <w:style w:type="character" w:customStyle="1" w:styleId="Heading2Char">
-    <w:name w:val="Heading 2 Char"/>
-    <w:basedOn w:val="DefaultParagraphFont"/>
-    <w:link w:val="Heading2"/>
+  <w:style w:type="character" w:customStyle="1" w:styleId="20">
+    <w:name w:val="Заглавие 2 Знак"/>
+    <w:basedOn w:val="a0"/>
+    <w:link w:val="2"/>
     <w:uiPriority w:val="9"/>
     <w:rsid w:val="00CB27FE"/>
     <w:rPr>
@@ -17553,9 +17651,9 @@
       <w:szCs w:val="36"/>
     </w:rPr>
   </w:style>
-  <w:style w:type="paragraph" w:styleId="NormalWeb">
+  <w:style w:type="paragraph" w:styleId="aa">
     <w:name w:val="Normal (Web)"/>
-    <w:basedOn w:val="Normal"/>
+    <w:basedOn w:val="a"/>
     <w:uiPriority w:val="99"/>
     <w:semiHidden/>
     <w:unhideWhenUsed/>
@@ -17569,9 +17667,9 @@
       <w:szCs w:val="24"/>
     </w:rPr>
   </w:style>
-  <w:style w:type="character" w:styleId="Strong">
+  <w:style w:type="character" w:styleId="ab">
     <w:name w:val="Strong"/>
-    <w:basedOn w:val="DefaultParagraphFont"/>
+    <w:basedOn w:val="a0"/>
     <w:uiPriority w:val="22"/>
     <w:qFormat/>
     <w:rsid w:val="00524789"/>
@@ -17580,10 +17678,10 @@
       <w:bCs/>
     </w:rPr>
   </w:style>
-  <w:style w:type="character" w:customStyle="1" w:styleId="Heading3Char">
-    <w:name w:val="Heading 3 Char"/>
-    <w:basedOn w:val="DefaultParagraphFont"/>
-    <w:link w:val="Heading3"/>
+  <w:style w:type="character" w:customStyle="1" w:styleId="30">
+    <w:name w:val="Заглавие 3 Знак"/>
+    <w:basedOn w:val="a0"/>
+    <w:link w:val="3"/>
     <w:uiPriority w:val="9"/>
     <w:qFormat/>
     <w:rsid w:val="00CB27FE"/>
@@ -17595,10 +17693,10 @@
       <w:szCs w:val="32"/>
     </w:rPr>
   </w:style>
-  <w:style w:type="character" w:customStyle="1" w:styleId="Heading4Char">
-    <w:name w:val="Heading 4 Char"/>
-    <w:basedOn w:val="DefaultParagraphFont"/>
-    <w:link w:val="Heading4"/>
+  <w:style w:type="character" w:customStyle="1" w:styleId="40">
+    <w:name w:val="Заглавие 4 Знак"/>
+    <w:basedOn w:val="a0"/>
+    <w:link w:val="4"/>
     <w:uiPriority w:val="9"/>
     <w:rsid w:val="008C5930"/>
     <w:rPr>
@@ -17609,10 +17707,10 @@
       <w:sz w:val="28"/>
     </w:rPr>
   </w:style>
-  <w:style w:type="paragraph" w:styleId="ListParagraph">
+  <w:style w:type="paragraph" w:styleId="ac">
     <w:name w:val="List Paragraph"/>
-    <w:basedOn w:val="Normal"/>
-    <w:link w:val="ListParagraphChar"/>
+    <w:basedOn w:val="a"/>
+    <w:link w:val="ad"/>
     <w:uiPriority w:val="34"/>
     <w:qFormat/>
     <w:rsid w:val="008617B5"/>
@@ -17621,9 +17719,9 @@
       <w:contextualSpacing/>
     </w:pPr>
   </w:style>
-  <w:style w:type="character" w:styleId="FollowedHyperlink">
+  <w:style w:type="character" w:styleId="ae">
     <w:name w:val="FollowedHyperlink"/>
-    <w:basedOn w:val="DefaultParagraphFont"/>
+    <w:basedOn w:val="a0"/>
     <w:uiPriority w:val="99"/>
     <w:semiHidden/>
     <w:unhideWhenUsed/>
@@ -17633,10 +17731,10 @@
       <w:u w:val="single"/>
     </w:rPr>
   </w:style>
-  <w:style w:type="character" w:customStyle="1" w:styleId="Heading5Char">
-    <w:name w:val="Heading 5 Char"/>
-    <w:basedOn w:val="DefaultParagraphFont"/>
-    <w:link w:val="Heading5"/>
+  <w:style w:type="character" w:customStyle="1" w:styleId="50">
+    <w:name w:val="Заглавие 5 Знак"/>
+    <w:basedOn w:val="a0"/>
+    <w:link w:val="5"/>
     <w:uiPriority w:val="9"/>
     <w:semiHidden/>
     <w:rsid w:val="008C5930"/>
@@ -17648,7 +17746,7 @@
   </w:style>
   <w:style w:type="paragraph" w:customStyle="1" w:styleId="Code">
     <w:name w:val="Code"/>
-    <w:basedOn w:val="Normal"/>
+    <w:basedOn w:val="a"/>
     <w:link w:val="CodeChar"/>
     <w:qFormat/>
     <w:rsid w:val="008063E1"/>
@@ -17660,7 +17758,7 @@
   </w:style>
   <w:style w:type="character" w:customStyle="1" w:styleId="CodeChar">
     <w:name w:val="Code Char"/>
-    <w:basedOn w:val="DefaultParagraphFont"/>
+    <w:basedOn w:val="a0"/>
     <w:link w:val="Code"/>
     <w:qFormat/>
     <w:rsid w:val="008063E1"/>
@@ -17670,9 +17768,9 @@
       <w:noProof/>
     </w:rPr>
   </w:style>
-  <w:style w:type="table" w:styleId="TableGrid">
+  <w:style w:type="table" w:styleId="af">
     <w:name w:val="Table Grid"/>
-    <w:basedOn w:val="TableNormal"/>
+    <w:basedOn w:val="a1"/>
     <w:uiPriority w:val="59"/>
     <w:rsid w:val="00763912"/>
     <w:pPr>
@@ -17689,10 +17787,10 @@
       </w:tblBorders>
     </w:tblPr>
   </w:style>
-  <w:style w:type="paragraph" w:styleId="HTMLPreformatted">
+  <w:style w:type="paragraph" w:styleId="HTML">
     <w:name w:val="HTML Preformatted"/>
-    <w:basedOn w:val="Normal"/>
-    <w:link w:val="HTMLPreformattedChar"/>
+    <w:basedOn w:val="a"/>
+    <w:link w:val="HTML0"/>
     <w:uiPriority w:val="99"/>
     <w:unhideWhenUsed/>
     <w:rsid w:val="00432B08"/>
@@ -17723,10 +17821,10 @@
       <w:szCs w:val="20"/>
     </w:rPr>
   </w:style>
-  <w:style w:type="character" w:customStyle="1" w:styleId="HTMLPreformattedChar">
-    <w:name w:val="HTML Preformatted Char"/>
-    <w:basedOn w:val="DefaultParagraphFont"/>
-    <w:link w:val="HTMLPreformatted"/>
+  <w:style w:type="character" w:customStyle="1" w:styleId="HTML0">
+    <w:name w:val="HTML стандартен Знак"/>
+    <w:basedOn w:val="a0"/>
+    <w:link w:val="HTML"/>
     <w:uiPriority w:val="99"/>
     <w:rsid w:val="00432B08"/>
     <w:rPr>
@@ -17735,10 +17833,10 @@
       <w:szCs w:val="20"/>
     </w:rPr>
   </w:style>
-  <w:style w:type="character" w:customStyle="1" w:styleId="ListParagraphChar">
-    <w:name w:val="List Paragraph Char"/>
-    <w:basedOn w:val="DefaultParagraphFont"/>
-    <w:link w:val="ListParagraph"/>
+  <w:style w:type="character" w:customStyle="1" w:styleId="ad">
+    <w:name w:val="Списък на абзаци Знак"/>
+    <w:basedOn w:val="a0"/>
+    <w:link w:val="ac"/>
     <w:uiPriority w:val="34"/>
     <w:qFormat/>
     <w:rsid w:val="0055178B"/>
@@ -18036,7 +18134,7 @@
 </file>
 
 <file path=customXml/itemProps1.xml><?xml version="1.0" encoding="utf-8"?>
-<ds:datastoreItem xmlns:ds="http://schemas.openxmlformats.org/officeDocument/2006/customXml" ds:itemID="{92F369E9-020B-4866-A876-1B23C47D12F8}">
+<ds:datastoreItem xmlns:ds="http://schemas.openxmlformats.org/officeDocument/2006/customXml" ds:itemID="{F5F6E6D5-B3A3-4F7B-A10E-1C48CA4F686F}">
   <ds:schemaRefs>
     <ds:schemaRef ds:uri="http://schemas.openxmlformats.org/officeDocument/2006/bibliography"/>
   </ds:schemaRefs>

</xml_diff>